<commit_message>
new audios and updated scripts with feedback
</commit_message>
<xml_diff>
--- a/videos/RoI/RoI.docx
+++ b/videos/RoI/RoI.docx
@@ -1,6 +1,6 @@
 
 <file path=word/document.xml><?xml version="1.0" encoding="utf-8"?>
-<w:document xmlns:wpc="http://schemas.microsoft.com/office/word/2010/wordprocessingCanvas" xmlns:cx="http://schemas.microsoft.com/office/drawing/2014/chartex" xmlns:cx1="http://schemas.microsoft.com/office/drawing/2015/9/8/chartex" xmlns:cx2="http://schemas.microsoft.com/office/drawing/2015/10/21/chartex" xmlns:cx3="http://schemas.microsoft.com/office/drawing/2016/5/9/chartex" xmlns:cx4="http://schemas.microsoft.com/office/drawing/2016/5/10/chartex" xmlns:cx5="http://schemas.microsoft.com/office/drawing/2016/5/11/chartex" xmlns:cx6="http://schemas.microsoft.com/office/drawing/2016/5/12/chartex" xmlns:cx7="http://schemas.microsoft.com/office/drawing/2016/5/13/chartex" xmlns:cx8="http://schemas.microsoft.com/office/drawing/2016/5/14/chartex" xmlns:mc="http://schemas.openxmlformats.org/markup-compatibility/2006" xmlns:aink="http://schemas.microsoft.com/office/drawing/2016/ink" xmlns:am3d="http://schemas.microsoft.com/office/drawing/2017/model3d" xmlns:o="urn:schemas-microsoft-com:office:office" xmlns:oel="http://schemas.microsoft.com/office/2019/extlst" xmlns:r="http://schemas.openxmlformats.org/officeDocument/2006/relationships" xmlns:m="http://schemas.openxmlformats.org/officeDocument/2006/math" xmlns:v="urn:schemas-microsoft-com:vml" xmlns:wp14="http://schemas.microsoft.com/office/word/2010/wordprocessingDrawing" xmlns:wp="http://schemas.openxmlformats.org/drawingml/2006/wordprocessingDrawing" xmlns:w10="urn:schemas-microsoft-com:office:word" xmlns:w="http://schemas.openxmlformats.org/wordprocessingml/2006/main" xmlns:w14="http://schemas.microsoft.com/office/word/2010/wordml" xmlns:w15="http://schemas.microsoft.com/office/word/2012/wordml" xmlns:w16cex="http://schemas.microsoft.com/office/word/2018/wordml/cex" xmlns:w16cid="http://schemas.microsoft.com/office/word/2016/wordml/cid" xmlns:w16="http://schemas.microsoft.com/office/word/2018/wordml" xmlns:w16du="http://schemas.microsoft.com/office/word/2023/wordml/word16du" xmlns:w16sdtdh="http://schemas.microsoft.com/office/word/2020/wordml/sdtdatahash" xmlns:w16se="http://schemas.microsoft.com/office/word/2015/wordml/symex" xmlns:wpg="http://schemas.microsoft.com/office/word/2010/wordprocessingGroup" xmlns:wpi="http://schemas.microsoft.com/office/word/2010/wordprocessingInk" xmlns:wne="http://schemas.microsoft.com/office/word/2006/wordml" xmlns:wps="http://schemas.microsoft.com/office/word/2010/wordprocessingShape" mc:Ignorable="w14 w15 w16se w16cid w16 w16cex w16sdtdh w16du wp14">
+<w:document xmlns:wpc="http://schemas.microsoft.com/office/word/2010/wordprocessingCanvas" xmlns:cx="http://schemas.microsoft.com/office/drawing/2014/chartex" xmlns:cx1="http://schemas.microsoft.com/office/drawing/2015/9/8/chartex" xmlns:cx2="http://schemas.microsoft.com/office/drawing/2015/10/21/chartex" xmlns:cx3="http://schemas.microsoft.com/office/drawing/2016/5/9/chartex" xmlns:cx4="http://schemas.microsoft.com/office/drawing/2016/5/10/chartex" xmlns:cx5="http://schemas.microsoft.com/office/drawing/2016/5/11/chartex" xmlns:cx6="http://schemas.microsoft.com/office/drawing/2016/5/12/chartex" xmlns:cx7="http://schemas.microsoft.com/office/drawing/2016/5/13/chartex" xmlns:cx8="http://schemas.microsoft.com/office/drawing/2016/5/14/chartex" xmlns:mc="http://schemas.openxmlformats.org/markup-compatibility/2006" xmlns:aink="http://schemas.microsoft.com/office/drawing/2016/ink" xmlns:am3d="http://schemas.microsoft.com/office/drawing/2017/model3d" xmlns:o="urn:schemas-microsoft-com:office:office" xmlns:oel="http://schemas.microsoft.com/office/2019/extlst" xmlns:r="http://schemas.openxmlformats.org/officeDocument/2006/relationships" xmlns:m="http://schemas.openxmlformats.org/officeDocument/2006/math" xmlns:v="urn:schemas-microsoft-com:vml" xmlns:wp14="http://schemas.microsoft.com/office/word/2010/wordprocessingDrawing" xmlns:wp="http://schemas.openxmlformats.org/drawingml/2006/wordprocessingDrawing" xmlns:w10="urn:schemas-microsoft-com:office:word" xmlns:w="http://schemas.openxmlformats.org/wordprocessingml/2006/main" xmlns:w14="http://schemas.microsoft.com/office/word/2010/wordml" xmlns:w15="http://schemas.microsoft.com/office/word/2012/wordml" xmlns:w16cex="http://schemas.microsoft.com/office/word/2018/wordml/cex" xmlns:w16cid="http://schemas.microsoft.com/office/word/2016/wordml/cid" xmlns:w16="http://schemas.microsoft.com/office/word/2018/wordml" xmlns:w16du="http://schemas.microsoft.com/office/word/2023/wordml/word16du" xmlns:w16sdtdh="http://schemas.microsoft.com/office/word/2020/wordml/sdtdatahash" xmlns:w16sdtfl="http://schemas.microsoft.com/office/word/2024/wordml/sdtformatlock" xmlns:w16se="http://schemas.microsoft.com/office/word/2015/wordml/symex" xmlns:wpg="http://schemas.microsoft.com/office/word/2010/wordprocessingGroup" xmlns:wpi="http://schemas.microsoft.com/office/word/2010/wordprocessingInk" xmlns:wne="http://schemas.microsoft.com/office/word/2006/wordml" xmlns:wps="http://schemas.microsoft.com/office/word/2010/wordprocessingShape" mc:Ignorable="w14 w15 w16se w16cid w16 w16cex w16sdtdh w16sdtfl w16du wp14">
   <w:body>
     <w:p>
       <w:pPr>
@@ -12,7 +12,94 @@
         <w:rPr>
           <w:lang w:val="en-GB"/>
         </w:rPr>
-        <w:t>Hi everyone, in this video we are going to look at an internal tool that enables you to demonstrate the rapid return on investment that you get from Ivanti’s software.</w:t>
+        <w:t xml:space="preserve">Hi everyone, in this video we are going to look at an internal tool that enables you to demonstrate </w:t>
+      </w:r>
+      <w:r>
+        <w:rPr>
+          <w:lang w:val="en-GB"/>
+        </w:rPr>
+        <w:t xml:space="preserve">how </w:t>
+      </w:r>
+      <w:r>
+        <w:rPr>
+          <w:lang w:val="en-GB"/>
+        </w:rPr>
+        <w:t>Ivanti’s software</w:t>
+      </w:r>
+      <w:r>
+        <w:rPr>
+          <w:lang w:val="en-GB"/>
+        </w:rPr>
+        <w:t xml:space="preserve"> gives a</w:t>
+      </w:r>
+      <w:r>
+        <w:rPr>
+          <w:lang w:val="en-GB"/>
+        </w:rPr>
+        <w:t xml:space="preserve"> rapid return on investment </w:t>
+      </w:r>
+      <w:r>
+        <w:rPr>
+          <w:lang w:val="en-GB"/>
+        </w:rPr>
+        <w:t xml:space="preserve">by </w:t>
+      </w:r>
+      <w:r>
+        <w:t>proactively reduc</w:t>
+      </w:r>
+      <w:r>
+        <w:t>ing</w:t>
+      </w:r>
+      <w:r>
+        <w:t xml:space="preserve"> security risk</w:t>
+      </w:r>
+      <w:r>
+        <w:t xml:space="preserve">, </w:t>
+      </w:r>
+      <w:r>
+        <w:t>improv</w:t>
+      </w:r>
+      <w:r>
+        <w:t>ing</w:t>
+      </w:r>
+      <w:r>
+        <w:t xml:space="preserve"> </w:t>
+      </w:r>
+      <w:r>
+        <w:t>IT</w:t>
+      </w:r>
+      <w:r>
+        <w:t xml:space="preserve"> </w:t>
+      </w:r>
+      <w:r>
+        <w:t>and</w:t>
+      </w:r>
+      <w:r>
+        <w:t xml:space="preserve"> end-user productivity</w:t>
+      </w:r>
+      <w:r>
+        <w:t>, and r</w:t>
+      </w:r>
+      <w:r>
+        <w:t>educ</w:t>
+      </w:r>
+      <w:r>
+        <w:t>ing o</w:t>
+      </w:r>
+      <w:r>
+        <w:t>p</w:t>
+      </w:r>
+      <w:r>
+        <w:t xml:space="preserve">erational </w:t>
+      </w:r>
+      <w:r>
+        <w:t>c</w:t>
+      </w:r>
+      <w:r>
+        <w:t>osts</w:t>
+      </w:r>
+      <w:r>
+        <w:t>.</w:t>
       </w:r>
     </w:p>
     <w:p>
@@ -116,19 +203,383 @@
         <w:rPr>
           <w:lang w:val="en-GB"/>
         </w:rPr>
-        <w:t xml:space="preserve">, streamlining everything and making everything so much more efficient. They’d discovered </w:t>
-      </w:r>
-      <w:r>
-        <w:rPr>
-          <w:lang w:val="en-GB"/>
-        </w:rPr>
-        <w:t>and resolved problems they didn’t even know they had. “Has it saved you any money?” I asked. He then reeled off an impressively long list of the</w:t>
-      </w:r>
-      <w:r>
-        <w:rPr>
-          <w:lang w:val="en-GB"/>
-        </w:rPr>
-        <w:t xml:space="preserve"> ways in which our software had saved them money. Then he caught himself, and said “</w:t>
+        <w:t xml:space="preserve">, streamlining </w:t>
+      </w:r>
+      <w:r>
+        <w:rPr>
+          <w:lang w:val="en-GB"/>
+        </w:rPr>
+        <w:t>processes</w:t>
+      </w:r>
+      <w:r>
+        <w:rPr>
+          <w:lang w:val="en-GB"/>
+        </w:rPr>
+        <w:t xml:space="preserve"> and </w:t>
+      </w:r>
+      <w:r>
+        <w:rPr>
+          <w:lang w:val="en-GB"/>
+        </w:rPr>
+        <w:t>improving</w:t>
+      </w:r>
+      <w:r>
+        <w:rPr>
+          <w:lang w:val="en-GB"/>
+        </w:rPr>
+        <w:t xml:space="preserve"> efficien</w:t>
+      </w:r>
+      <w:r>
+        <w:rPr>
+          <w:lang w:val="en-GB"/>
+        </w:rPr>
+        <w:t>cy</w:t>
+      </w:r>
+      <w:r>
+        <w:rPr>
+          <w:lang w:val="en-GB"/>
+        </w:rPr>
+        <w:t>.</w:t>
+      </w:r>
+      <w:r>
+        <w:rPr>
+          <w:lang w:val="en-GB"/>
+        </w:rPr>
+        <w:t xml:space="preserve"> “Has it saved you any money?” I asked. He then reeled off an impressively long list of the</w:t>
+      </w:r>
+      <w:r>
+        <w:rPr>
+          <w:lang w:val="en-GB"/>
+        </w:rPr>
+        <w:t xml:space="preserve"> ways in which our software had saved them money. </w:t>
+      </w:r>
+      <w:r>
+        <w:rPr>
+          <w:lang w:val="en-GB"/>
+        </w:rPr>
+        <w:t xml:space="preserve">Inconsistent </w:t>
+      </w:r>
+      <w:r>
+        <w:rPr>
+          <w:lang w:val="en-GB"/>
+        </w:rPr>
+        <w:t xml:space="preserve">practices and islands of knowledge in the team had meant lengthy resolution times and poor </w:t>
+      </w:r>
+      <w:r>
+        <w:rPr>
+          <w:lang w:val="en-GB"/>
+        </w:rPr>
+        <w:t xml:space="preserve">user </w:t>
+      </w:r>
+      <w:r>
+        <w:rPr>
+          <w:lang w:val="en-GB"/>
+        </w:rPr>
+        <w:t>satisfaction</w:t>
+      </w:r>
+      <w:r>
+        <w:rPr>
+          <w:lang w:val="en-GB"/>
+        </w:rPr>
+        <w:t xml:space="preserve">. The swamped IT team were fire fighting </w:t>
+      </w:r>
+      <w:r>
+        <w:rPr>
+          <w:lang w:val="en-GB"/>
+        </w:rPr>
+        <w:t>with no time for planning, learning, or improving</w:t>
+      </w:r>
+      <w:r>
+        <w:rPr>
+          <w:lang w:val="en-GB"/>
+        </w:rPr>
+        <w:t>.</w:t>
+      </w:r>
+    </w:p>
+    <w:p>
+      <w:pPr>
+        <w:rPr>
+          <w:lang w:val="en-GB"/>
+        </w:rPr>
+      </w:pPr>
+      <w:r>
+        <w:rPr>
+          <w:lang w:val="en-GB"/>
+        </w:rPr>
+        <w:t xml:space="preserve">Our software </w:t>
+      </w:r>
+      <w:r>
+        <w:rPr>
+          <w:lang w:val="en-GB"/>
+        </w:rPr>
+        <w:t xml:space="preserve">changed this. It </w:t>
+      </w:r>
+      <w:r>
+        <w:rPr>
+          <w:lang w:val="en-GB"/>
+        </w:rPr>
+        <w:t>brought consistency</w:t>
+      </w:r>
+      <w:r>
+        <w:rPr>
+          <w:lang w:val="en-GB"/>
+        </w:rPr>
+        <w:t xml:space="preserve"> and spread knowledge</w:t>
+      </w:r>
+      <w:r>
+        <w:rPr>
+          <w:lang w:val="en-GB"/>
+        </w:rPr>
+        <w:t>. This</w:t>
+      </w:r>
+      <w:r>
+        <w:rPr>
+          <w:lang w:val="en-GB"/>
+        </w:rPr>
+        <w:t>,</w:t>
+      </w:r>
+      <w:r>
+        <w:rPr>
+          <w:lang w:val="en-GB"/>
+        </w:rPr>
+        <w:t xml:space="preserve"> combined with self service automation</w:t>
+      </w:r>
+      <w:r>
+        <w:rPr>
+          <w:lang w:val="en-GB"/>
+        </w:rPr>
+        <w:t xml:space="preserve"> and proactive remediation</w:t>
+      </w:r>
+      <w:r>
+        <w:rPr>
+          <w:lang w:val="en-GB"/>
+        </w:rPr>
+        <w:t>,</w:t>
+      </w:r>
+      <w:r>
+        <w:rPr>
+          <w:lang w:val="en-GB"/>
+        </w:rPr>
+        <w:t xml:space="preserve"> reduced the Mean Time </w:t>
+      </w:r>
+      <w:proofErr w:type="gramStart"/>
+      <w:r>
+        <w:rPr>
+          <w:lang w:val="en-GB"/>
+        </w:rPr>
+        <w:t>To</w:t>
+      </w:r>
+      <w:proofErr w:type="gramEnd"/>
+      <w:r>
+        <w:rPr>
+          <w:lang w:val="en-GB"/>
+        </w:rPr>
+        <w:t xml:space="preserve"> Resolution</w:t>
+      </w:r>
+      <w:r>
+        <w:rPr>
+          <w:lang w:val="en-GB"/>
+        </w:rPr>
+        <w:t xml:space="preserve"> – which they could </w:t>
+      </w:r>
+      <w:r>
+        <w:rPr>
+          <w:lang w:val="en-GB"/>
+        </w:rPr>
+        <w:t>then</w:t>
+      </w:r>
+      <w:r>
+        <w:rPr>
+          <w:lang w:val="en-GB"/>
+        </w:rPr>
+        <w:t xml:space="preserve"> </w:t>
+      </w:r>
+      <w:r>
+        <w:rPr>
+          <w:lang w:val="en-GB"/>
+        </w:rPr>
+        <w:t>quantify using our reporting tools.</w:t>
+      </w:r>
+      <w:r>
+        <w:rPr>
+          <w:lang w:val="en-GB"/>
+        </w:rPr>
+        <w:t xml:space="preserve"> Notably, </w:t>
+      </w:r>
+      <w:r>
+        <w:rPr>
+          <w:lang w:val="en-GB"/>
+        </w:rPr>
+        <w:t xml:space="preserve">remote field engineers were spending less time </w:t>
+      </w:r>
+      <w:r>
+        <w:rPr>
+          <w:lang w:val="en-GB"/>
+        </w:rPr>
+        <w:t>unable to start work</w:t>
+      </w:r>
+      <w:r>
+        <w:rPr>
+          <w:lang w:val="en-GB"/>
+        </w:rPr>
+        <w:t>,</w:t>
+      </w:r>
+      <w:r>
+        <w:rPr>
+          <w:lang w:val="en-GB"/>
+        </w:rPr>
+        <w:t xml:space="preserve"> because a </w:t>
+      </w:r>
+      <w:r>
+        <w:rPr>
+          <w:lang w:val="en-GB"/>
+        </w:rPr>
+        <w:t xml:space="preserve">regular </w:t>
+      </w:r>
+      <w:r>
+        <w:rPr>
+          <w:lang w:val="en-GB"/>
+        </w:rPr>
+        <w:t>connection problem was being resolved more promptly</w:t>
+      </w:r>
+      <w:r>
+        <w:rPr>
+          <w:lang w:val="en-GB"/>
+        </w:rPr>
+        <w:t xml:space="preserve"> – again</w:t>
+      </w:r>
+      <w:r>
+        <w:rPr>
+          <w:lang w:val="en-GB"/>
+        </w:rPr>
+        <w:t xml:space="preserve">, this </w:t>
+      </w:r>
+      <w:r>
+        <w:rPr>
+          <w:lang w:val="en-GB"/>
+        </w:rPr>
+        <w:t xml:space="preserve">gave a quantifiable </w:t>
+      </w:r>
+      <w:r>
+        <w:rPr>
+          <w:lang w:val="en-GB"/>
+        </w:rPr>
+        <w:t>cost saving</w:t>
+      </w:r>
+      <w:r>
+        <w:rPr>
+          <w:lang w:val="en-GB"/>
+        </w:rPr>
+        <w:t xml:space="preserve">. </w:t>
+      </w:r>
+      <w:r>
+        <w:rPr>
+          <w:lang w:val="en-GB"/>
+        </w:rPr>
+        <w:t>All these improvements gave them space</w:t>
+      </w:r>
+      <w:r>
+        <w:rPr>
+          <w:lang w:val="en-GB"/>
+        </w:rPr>
+        <w:t>, and our software helped them to</w:t>
+      </w:r>
+      <w:r>
+        <w:rPr>
+          <w:lang w:val="en-GB"/>
+        </w:rPr>
+        <w:t xml:space="preserve"> use this space to</w:t>
+      </w:r>
+      <w:r>
+        <w:rPr>
+          <w:lang w:val="en-GB"/>
+        </w:rPr>
+        <w:t xml:space="preserve"> identify the </w:t>
+      </w:r>
+      <w:r>
+        <w:rPr>
+          <w:lang w:val="en-GB"/>
+        </w:rPr>
+        <w:t xml:space="preserve">root </w:t>
+      </w:r>
+      <w:r>
+        <w:rPr>
+          <w:lang w:val="en-GB"/>
+        </w:rPr>
+        <w:t>cause of the regular connection problem</w:t>
+      </w:r>
+      <w:r>
+        <w:rPr>
+          <w:lang w:val="en-GB"/>
+        </w:rPr>
+        <w:t xml:space="preserve">, which they then resolved, greatly reducing the number of connection issues raised by their remote field engineers. </w:t>
+      </w:r>
+      <w:r>
+        <w:rPr>
+          <w:lang w:val="en-GB"/>
+        </w:rPr>
+        <w:t>More savings</w:t>
+      </w:r>
+      <w:r>
+        <w:rPr>
+          <w:lang w:val="en-GB"/>
+        </w:rPr>
+        <w:t xml:space="preserve"> – engineers who had </w:t>
+      </w:r>
+      <w:r>
+        <w:rPr>
+          <w:lang w:val="en-GB"/>
+        </w:rPr>
+        <w:t xml:space="preserve">regularly </w:t>
+      </w:r>
+      <w:r>
+        <w:rPr>
+          <w:lang w:val="en-GB"/>
+        </w:rPr>
+        <w:t xml:space="preserve">been spending </w:t>
+      </w:r>
+      <w:r>
+        <w:rPr>
+          <w:lang w:val="en-GB"/>
+        </w:rPr>
+        <w:t>hours waiting for a fix so they could start work</w:t>
+      </w:r>
+      <w:r>
+        <w:rPr>
+          <w:lang w:val="en-GB"/>
+        </w:rPr>
+        <w:t xml:space="preserve"> were now </w:t>
+      </w:r>
+      <w:r>
+        <w:rPr>
+          <w:lang w:val="en-GB"/>
+        </w:rPr>
+        <w:t>much more productive</w:t>
+      </w:r>
+      <w:r>
+        <w:rPr>
+          <w:lang w:val="en-GB"/>
+        </w:rPr>
+        <w:t>, as their timesheets showed</w:t>
+      </w:r>
+      <w:r>
+        <w:rPr>
+          <w:lang w:val="en-GB"/>
+        </w:rPr>
+        <w:t>.</w:t>
+      </w:r>
+    </w:p>
+    <w:p>
+      <w:pPr>
+        <w:rPr>
+          <w:lang w:val="en-GB"/>
+        </w:rPr>
+      </w:pPr>
+      <w:r>
+        <w:rPr>
+          <w:lang w:val="en-GB"/>
+        </w:rPr>
+        <w:t>Then he caught himself, and said “</w:t>
       </w:r>
       <w:r>
         <w:rPr>
@@ -271,8 +722,317 @@
 </w:document>
 </file>
 
+<file path=word/numbering.xml><?xml version="1.0" encoding="utf-8"?>
+<w:numbering xmlns:wpc="http://schemas.microsoft.com/office/word/2010/wordprocessingCanvas" xmlns:cx="http://schemas.microsoft.com/office/drawing/2014/chartex" xmlns:cx1="http://schemas.microsoft.com/office/drawing/2015/9/8/chartex" xmlns:cx2="http://schemas.microsoft.com/office/drawing/2015/10/21/chartex" xmlns:cx3="http://schemas.microsoft.com/office/drawing/2016/5/9/chartex" xmlns:cx4="http://schemas.microsoft.com/office/drawing/2016/5/10/chartex" xmlns:cx5="http://schemas.microsoft.com/office/drawing/2016/5/11/chartex" xmlns:cx6="http://schemas.microsoft.com/office/drawing/2016/5/12/chartex" xmlns:cx7="http://schemas.microsoft.com/office/drawing/2016/5/13/chartex" xmlns:cx8="http://schemas.microsoft.com/office/drawing/2016/5/14/chartex" xmlns:mc="http://schemas.openxmlformats.org/markup-compatibility/2006" xmlns:aink="http://schemas.microsoft.com/office/drawing/2016/ink" xmlns:am3d="http://schemas.microsoft.com/office/drawing/2017/model3d" xmlns:o="urn:schemas-microsoft-com:office:office" xmlns:oel="http://schemas.microsoft.com/office/2019/extlst" xmlns:r="http://schemas.openxmlformats.org/officeDocument/2006/relationships" xmlns:m="http://schemas.openxmlformats.org/officeDocument/2006/math" xmlns:v="urn:schemas-microsoft-com:vml" xmlns:wp14="http://schemas.microsoft.com/office/word/2010/wordprocessingDrawing" xmlns:wp="http://schemas.openxmlformats.org/drawingml/2006/wordprocessingDrawing" xmlns:w10="urn:schemas-microsoft-com:office:word" xmlns:w="http://schemas.openxmlformats.org/wordprocessingml/2006/main" xmlns:w14="http://schemas.microsoft.com/office/word/2010/wordml" xmlns:w15="http://schemas.microsoft.com/office/word/2012/wordml" xmlns:w16cex="http://schemas.microsoft.com/office/word/2018/wordml/cex" xmlns:w16cid="http://schemas.microsoft.com/office/word/2016/wordml/cid" xmlns:w16="http://schemas.microsoft.com/office/word/2018/wordml" xmlns:w16du="http://schemas.microsoft.com/office/word/2023/wordml/word16du" xmlns:w16sdtdh="http://schemas.microsoft.com/office/word/2020/wordml/sdtdatahash" xmlns:w16sdtfl="http://schemas.microsoft.com/office/word/2024/wordml/sdtformatlock" xmlns:w16se="http://schemas.microsoft.com/office/word/2015/wordml/symex" xmlns:wpg="http://schemas.microsoft.com/office/word/2010/wordprocessingGroup" xmlns:wpi="http://schemas.microsoft.com/office/word/2010/wordprocessingInk" xmlns:wne="http://schemas.microsoft.com/office/word/2006/wordml" xmlns:wps="http://schemas.microsoft.com/office/word/2010/wordprocessingShape" mc:Ignorable="w14 w15 w16se w16cid w16 w16cex w16sdtdh w16sdtfl w16du wp14">
+  <w:abstractNum w:abstractNumId="0" w15:restartNumberingAfterBreak="0">
+    <w:nsid w:val="425201E1"/>
+    <w:multiLevelType w:val="multilevel"/>
+    <w:tmpl w:val="8C2E5B0A"/>
+    <w:lvl w:ilvl="0">
+      <w:start w:val="1"/>
+      <w:numFmt w:val="bullet"/>
+      <w:lvlText w:val=""/>
+      <w:lvlJc w:val="left"/>
+      <w:pPr>
+        <w:tabs>
+          <w:tab w:val="num" w:pos="720"/>
+        </w:tabs>
+        <w:ind w:left="720" w:hanging="360"/>
+      </w:pPr>
+      <w:rPr>
+        <w:rFonts w:ascii="Symbol" w:hAnsi="Symbol" w:hint="default"/>
+        <w:sz w:val="20"/>
+      </w:rPr>
+    </w:lvl>
+    <w:lvl w:ilvl="1" w:tentative="1">
+      <w:start w:val="1"/>
+      <w:numFmt w:val="bullet"/>
+      <w:lvlText w:val="o"/>
+      <w:lvlJc w:val="left"/>
+      <w:pPr>
+        <w:tabs>
+          <w:tab w:val="num" w:pos="1440"/>
+        </w:tabs>
+        <w:ind w:left="1440" w:hanging="360"/>
+      </w:pPr>
+      <w:rPr>
+        <w:rFonts w:ascii="Courier New" w:hAnsi="Courier New" w:hint="default"/>
+        <w:sz w:val="20"/>
+      </w:rPr>
+    </w:lvl>
+    <w:lvl w:ilvl="2" w:tentative="1">
+      <w:start w:val="1"/>
+      <w:numFmt w:val="bullet"/>
+      <w:lvlText w:val=""/>
+      <w:lvlJc w:val="left"/>
+      <w:pPr>
+        <w:tabs>
+          <w:tab w:val="num" w:pos="2160"/>
+        </w:tabs>
+        <w:ind w:left="2160" w:hanging="360"/>
+      </w:pPr>
+      <w:rPr>
+        <w:rFonts w:ascii="Wingdings" w:hAnsi="Wingdings" w:hint="default"/>
+        <w:sz w:val="20"/>
+      </w:rPr>
+    </w:lvl>
+    <w:lvl w:ilvl="3" w:tentative="1">
+      <w:start w:val="1"/>
+      <w:numFmt w:val="bullet"/>
+      <w:lvlText w:val=""/>
+      <w:lvlJc w:val="left"/>
+      <w:pPr>
+        <w:tabs>
+          <w:tab w:val="num" w:pos="2880"/>
+        </w:tabs>
+        <w:ind w:left="2880" w:hanging="360"/>
+      </w:pPr>
+      <w:rPr>
+        <w:rFonts w:ascii="Wingdings" w:hAnsi="Wingdings" w:hint="default"/>
+        <w:sz w:val="20"/>
+      </w:rPr>
+    </w:lvl>
+    <w:lvl w:ilvl="4" w:tentative="1">
+      <w:start w:val="1"/>
+      <w:numFmt w:val="bullet"/>
+      <w:lvlText w:val=""/>
+      <w:lvlJc w:val="left"/>
+      <w:pPr>
+        <w:tabs>
+          <w:tab w:val="num" w:pos="3600"/>
+        </w:tabs>
+        <w:ind w:left="3600" w:hanging="360"/>
+      </w:pPr>
+      <w:rPr>
+        <w:rFonts w:ascii="Wingdings" w:hAnsi="Wingdings" w:hint="default"/>
+        <w:sz w:val="20"/>
+      </w:rPr>
+    </w:lvl>
+    <w:lvl w:ilvl="5" w:tentative="1">
+      <w:start w:val="1"/>
+      <w:numFmt w:val="bullet"/>
+      <w:lvlText w:val=""/>
+      <w:lvlJc w:val="left"/>
+      <w:pPr>
+        <w:tabs>
+          <w:tab w:val="num" w:pos="4320"/>
+        </w:tabs>
+        <w:ind w:left="4320" w:hanging="360"/>
+      </w:pPr>
+      <w:rPr>
+        <w:rFonts w:ascii="Wingdings" w:hAnsi="Wingdings" w:hint="default"/>
+        <w:sz w:val="20"/>
+      </w:rPr>
+    </w:lvl>
+    <w:lvl w:ilvl="6" w:tentative="1">
+      <w:start w:val="1"/>
+      <w:numFmt w:val="bullet"/>
+      <w:lvlText w:val=""/>
+      <w:lvlJc w:val="left"/>
+      <w:pPr>
+        <w:tabs>
+          <w:tab w:val="num" w:pos="5040"/>
+        </w:tabs>
+        <w:ind w:left="5040" w:hanging="360"/>
+      </w:pPr>
+      <w:rPr>
+        <w:rFonts w:ascii="Wingdings" w:hAnsi="Wingdings" w:hint="default"/>
+        <w:sz w:val="20"/>
+      </w:rPr>
+    </w:lvl>
+    <w:lvl w:ilvl="7" w:tentative="1">
+      <w:start w:val="1"/>
+      <w:numFmt w:val="bullet"/>
+      <w:lvlText w:val=""/>
+      <w:lvlJc w:val="left"/>
+      <w:pPr>
+        <w:tabs>
+          <w:tab w:val="num" w:pos="5760"/>
+        </w:tabs>
+        <w:ind w:left="5760" w:hanging="360"/>
+      </w:pPr>
+      <w:rPr>
+        <w:rFonts w:ascii="Wingdings" w:hAnsi="Wingdings" w:hint="default"/>
+        <w:sz w:val="20"/>
+      </w:rPr>
+    </w:lvl>
+    <w:lvl w:ilvl="8" w:tentative="1">
+      <w:start w:val="1"/>
+      <w:numFmt w:val="bullet"/>
+      <w:lvlText w:val=""/>
+      <w:lvlJc w:val="left"/>
+      <w:pPr>
+        <w:tabs>
+          <w:tab w:val="num" w:pos="6480"/>
+        </w:tabs>
+        <w:ind w:left="6480" w:hanging="360"/>
+      </w:pPr>
+      <w:rPr>
+        <w:rFonts w:ascii="Wingdings" w:hAnsi="Wingdings" w:hint="default"/>
+        <w:sz w:val="20"/>
+      </w:rPr>
+    </w:lvl>
+  </w:abstractNum>
+  <w:abstractNum w:abstractNumId="1" w15:restartNumberingAfterBreak="0">
+    <w:nsid w:val="6F7A5E01"/>
+    <w:multiLevelType w:val="multilevel"/>
+    <w:tmpl w:val="0A3C065A"/>
+    <w:lvl w:ilvl="0">
+      <w:start w:val="1"/>
+      <w:numFmt w:val="bullet"/>
+      <w:lvlText w:val=""/>
+      <w:lvlJc w:val="left"/>
+      <w:pPr>
+        <w:tabs>
+          <w:tab w:val="num" w:pos="720"/>
+        </w:tabs>
+        <w:ind w:left="720" w:hanging="360"/>
+      </w:pPr>
+      <w:rPr>
+        <w:rFonts w:ascii="Symbol" w:hAnsi="Symbol" w:hint="default"/>
+        <w:sz w:val="20"/>
+      </w:rPr>
+    </w:lvl>
+    <w:lvl w:ilvl="1" w:tentative="1">
+      <w:start w:val="1"/>
+      <w:numFmt w:val="bullet"/>
+      <w:lvlText w:val="o"/>
+      <w:lvlJc w:val="left"/>
+      <w:pPr>
+        <w:tabs>
+          <w:tab w:val="num" w:pos="1440"/>
+        </w:tabs>
+        <w:ind w:left="1440" w:hanging="360"/>
+      </w:pPr>
+      <w:rPr>
+        <w:rFonts w:ascii="Courier New" w:hAnsi="Courier New" w:hint="default"/>
+        <w:sz w:val="20"/>
+      </w:rPr>
+    </w:lvl>
+    <w:lvl w:ilvl="2" w:tentative="1">
+      <w:start w:val="1"/>
+      <w:numFmt w:val="bullet"/>
+      <w:lvlText w:val=""/>
+      <w:lvlJc w:val="left"/>
+      <w:pPr>
+        <w:tabs>
+          <w:tab w:val="num" w:pos="2160"/>
+        </w:tabs>
+        <w:ind w:left="2160" w:hanging="360"/>
+      </w:pPr>
+      <w:rPr>
+        <w:rFonts w:ascii="Wingdings" w:hAnsi="Wingdings" w:hint="default"/>
+        <w:sz w:val="20"/>
+      </w:rPr>
+    </w:lvl>
+    <w:lvl w:ilvl="3" w:tentative="1">
+      <w:start w:val="1"/>
+      <w:numFmt w:val="bullet"/>
+      <w:lvlText w:val=""/>
+      <w:lvlJc w:val="left"/>
+      <w:pPr>
+        <w:tabs>
+          <w:tab w:val="num" w:pos="2880"/>
+        </w:tabs>
+        <w:ind w:left="2880" w:hanging="360"/>
+      </w:pPr>
+      <w:rPr>
+        <w:rFonts w:ascii="Wingdings" w:hAnsi="Wingdings" w:hint="default"/>
+        <w:sz w:val="20"/>
+      </w:rPr>
+    </w:lvl>
+    <w:lvl w:ilvl="4" w:tentative="1">
+      <w:start w:val="1"/>
+      <w:numFmt w:val="bullet"/>
+      <w:lvlText w:val=""/>
+      <w:lvlJc w:val="left"/>
+      <w:pPr>
+        <w:tabs>
+          <w:tab w:val="num" w:pos="3600"/>
+        </w:tabs>
+        <w:ind w:left="3600" w:hanging="360"/>
+      </w:pPr>
+      <w:rPr>
+        <w:rFonts w:ascii="Wingdings" w:hAnsi="Wingdings" w:hint="default"/>
+        <w:sz w:val="20"/>
+      </w:rPr>
+    </w:lvl>
+    <w:lvl w:ilvl="5" w:tentative="1">
+      <w:start w:val="1"/>
+      <w:numFmt w:val="bullet"/>
+      <w:lvlText w:val=""/>
+      <w:lvlJc w:val="left"/>
+      <w:pPr>
+        <w:tabs>
+          <w:tab w:val="num" w:pos="4320"/>
+        </w:tabs>
+        <w:ind w:left="4320" w:hanging="360"/>
+      </w:pPr>
+      <w:rPr>
+        <w:rFonts w:ascii="Wingdings" w:hAnsi="Wingdings" w:hint="default"/>
+        <w:sz w:val="20"/>
+      </w:rPr>
+    </w:lvl>
+    <w:lvl w:ilvl="6" w:tentative="1">
+      <w:start w:val="1"/>
+      <w:numFmt w:val="bullet"/>
+      <w:lvlText w:val=""/>
+      <w:lvlJc w:val="left"/>
+      <w:pPr>
+        <w:tabs>
+          <w:tab w:val="num" w:pos="5040"/>
+        </w:tabs>
+        <w:ind w:left="5040" w:hanging="360"/>
+      </w:pPr>
+      <w:rPr>
+        <w:rFonts w:ascii="Wingdings" w:hAnsi="Wingdings" w:hint="default"/>
+        <w:sz w:val="20"/>
+      </w:rPr>
+    </w:lvl>
+    <w:lvl w:ilvl="7" w:tentative="1">
+      <w:start w:val="1"/>
+      <w:numFmt w:val="bullet"/>
+      <w:lvlText w:val=""/>
+      <w:lvlJc w:val="left"/>
+      <w:pPr>
+        <w:tabs>
+          <w:tab w:val="num" w:pos="5760"/>
+        </w:tabs>
+        <w:ind w:left="5760" w:hanging="360"/>
+      </w:pPr>
+      <w:rPr>
+        <w:rFonts w:ascii="Wingdings" w:hAnsi="Wingdings" w:hint="default"/>
+        <w:sz w:val="20"/>
+      </w:rPr>
+    </w:lvl>
+    <w:lvl w:ilvl="8" w:tentative="1">
+      <w:start w:val="1"/>
+      <w:numFmt w:val="bullet"/>
+      <w:lvlText w:val=""/>
+      <w:lvlJc w:val="left"/>
+      <w:pPr>
+        <w:tabs>
+          <w:tab w:val="num" w:pos="6480"/>
+        </w:tabs>
+        <w:ind w:left="6480" w:hanging="360"/>
+      </w:pPr>
+      <w:rPr>
+        <w:rFonts w:ascii="Wingdings" w:hAnsi="Wingdings" w:hint="default"/>
+        <w:sz w:val="20"/>
+      </w:rPr>
+    </w:lvl>
+  </w:abstractNum>
+  <w:num w:numId="1" w16cid:durableId="2069183753">
+    <w:abstractNumId w:val="0"/>
+  </w:num>
+  <w:num w:numId="2" w16cid:durableId="1920750704">
+    <w:abstractNumId w:val="1"/>
+  </w:num>
+</w:numbering>
+</file>
+
 <file path=word/styles.xml><?xml version="1.0" encoding="utf-8"?>
-<w:styles xmlns:mc="http://schemas.openxmlformats.org/markup-compatibility/2006" xmlns:r="http://schemas.openxmlformats.org/officeDocument/2006/relationships" xmlns:w="http://schemas.openxmlformats.org/wordprocessingml/2006/main" xmlns:w14="http://schemas.microsoft.com/office/word/2010/wordml" xmlns:w15="http://schemas.microsoft.com/office/word/2012/wordml" xmlns:w16cex="http://schemas.microsoft.com/office/word/2018/wordml/cex" xmlns:w16cid="http://schemas.microsoft.com/office/word/2016/wordml/cid" xmlns:w16="http://schemas.microsoft.com/office/word/2018/wordml" xmlns:w16du="http://schemas.microsoft.com/office/word/2023/wordml/word16du" xmlns:w16sdtdh="http://schemas.microsoft.com/office/word/2020/wordml/sdtdatahash" xmlns:w16se="http://schemas.microsoft.com/office/word/2015/wordml/symex" mc:Ignorable="w14 w15 w16se w16cid w16 w16cex w16sdtdh w16du">
+<w:styles xmlns:mc="http://schemas.openxmlformats.org/markup-compatibility/2006" xmlns:r="http://schemas.openxmlformats.org/officeDocument/2006/relationships" xmlns:w="http://schemas.openxmlformats.org/wordprocessingml/2006/main" xmlns:w14="http://schemas.microsoft.com/office/word/2010/wordml" xmlns:w15="http://schemas.microsoft.com/office/word/2012/wordml" xmlns:w16cex="http://schemas.microsoft.com/office/word/2018/wordml/cex" xmlns:w16cid="http://schemas.microsoft.com/office/word/2016/wordml/cid" xmlns:w16="http://schemas.microsoft.com/office/word/2018/wordml" xmlns:w16du="http://schemas.microsoft.com/office/word/2023/wordml/word16du" xmlns:w16sdtdh="http://schemas.microsoft.com/office/word/2020/wordml/sdtdatahash" xmlns:w16sdtfl="http://schemas.microsoft.com/office/word/2024/wordml/sdtformatlock" xmlns:w16se="http://schemas.microsoft.com/office/word/2015/wordml/symex" mc:Ignorable="w14 w15 w16se w16cid w16 w16cex w16sdtdh w16sdtfl w16du">
   <w:docDefaults>
     <w:rPrDefault>
       <w:rPr>
@@ -874,7 +1634,6 @@
   <w:style w:type="character" w:default="1" w:styleId="DefaultParagraphFont">
     <w:name w:val="Default Paragraph Font"/>
     <w:uiPriority w:val="1"/>
-    <w:semiHidden/>
     <w:unhideWhenUsed/>
   </w:style>
   <w:style w:type="table" w:default="1" w:styleId="TableNormal">

</xml_diff>